<commit_message>
Se agrego informacion que faltaba que se dijo en la presentacion
</commit_message>
<xml_diff>
--- a/Investigacion_DNS-TP2.docx
+++ b/Investigacion_DNS-TP2.docx
@@ -131,7 +131,7 @@
           <w:b w:val="1"/>
         </w:rPr>
       </w:pPr>
-      <w:bookmarkStart w:colFirst="0" w:colLast="0" w:name="_ku91a33761kt" w:id="0"/>
+      <w:bookmarkStart w:colFirst="0" w:colLast="0" w:name="_x22w05ljmdx7" w:id="0"/>
       <w:bookmarkEnd w:id="0"/>
       <w:r>
         <w:rPr>
@@ -222,19 +222,7 @@
         <w:rPr>
           <w:rtl w:val="0"/>
         </w:rPr>
-        <w:t xml:space="preserve">Los servidores DNS traducen request de nombres en direcciones IP, controlando que servidor el usuario final va a llegar cuando </w:t>
-      </w:r>
-      <w:r>
-        <w:rPr>
-          <w:rtl w:val="0"/>
-        </w:rPr>
-        <w:t xml:space="preserve">tipeen</w:t>
-      </w:r>
-      <w:r>
-        <w:rPr>
-          <w:rtl w:val="0"/>
-        </w:rPr>
-        <w:t xml:space="preserve"> un nombre de dominio en su navegador</w:t>
+        <w:t xml:space="preserve">Los servidores DNS traducen request de nombres en direcciones IP, controlando que servidor el usuario final va a llegar cuando tipeen un nombre de dominio en su navegador</w:t>
       </w:r>
     </w:p>
     <w:p>
@@ -375,19 +363,7 @@
         <w:rPr>
           <w:rtl w:val="0"/>
         </w:rPr>
-        <w:t xml:space="preserve">DNS se diferencia de otros protocolos que se usan para administrar y distribuir dirección IP en redes como DHC). DHCP asigna las direcciones IP a </w:t>
-      </w:r>
-      <w:r>
-        <w:rPr>
-          <w:rtl w:val="0"/>
-        </w:rPr>
-        <w:t xml:space="preserve">las</w:t>
-      </w:r>
-      <w:r>
-        <w:rPr>
-          <w:rtl w:val="0"/>
-        </w:rPr>
-        <w:t xml:space="preserve"> computadoras cliente., mientras que el servidor DNS las resuelve. </w:t>
+        <w:t xml:space="preserve">DNS se diferencia de otros protocolos que se usan para administrar y distribuir dirección IP en redes como DHC). DHCP asigna las direcciones IP a las computadoras cliente., mientras que el servidor DNS las resuelve. </w:t>
       </w:r>
     </w:p>
     <w:p>
@@ -407,7 +383,7 @@
           <w:b w:val="1"/>
         </w:rPr>
       </w:pPr>
-      <w:bookmarkStart w:colFirst="0" w:colLast="0" w:name="_d1102re5nwgv" w:id="1"/>
+      <w:bookmarkStart w:colFirst="0" w:colLast="0" w:name="_7dw2ol4ue4gj" w:id="1"/>
       <w:bookmarkEnd w:id="1"/>
       <w:r>
         <w:rPr>
@@ -424,7 +400,7 @@
           <w:b w:val="1"/>
         </w:rPr>
       </w:pPr>
-      <w:bookmarkStart w:colFirst="0" w:colLast="0" w:name="_3p9x5mj7rhlu" w:id="2"/>
+      <w:bookmarkStart w:colFirst="0" w:colLast="0" w:name="_7xls5qjpmkxr" w:id="2"/>
       <w:bookmarkEnd w:id="2"/>
       <w:r>
         <w:rPr>
@@ -452,7 +428,7 @@
           <w:b w:val="1"/>
         </w:rPr>
       </w:pPr>
-      <w:bookmarkStart w:colFirst="0" w:colLast="0" w:name="_kzmvr0hlmke8" w:id="3"/>
+      <w:bookmarkStart w:colFirst="0" w:colLast="0" w:name="_3zch84qzkhk0" w:id="3"/>
       <w:bookmarkEnd w:id="3"/>
       <w:r>
         <w:rPr>
@@ -480,6 +456,7 @@
           <w:numId w:val="3"/>
         </w:numPr>
         <w:ind w:left="720" w:hanging="360"/>
+        <w:rPr/>
       </w:pPr>
       <w:r>
         <w:rPr>
@@ -496,6 +473,7 @@
           <w:numId w:val="3"/>
         </w:numPr>
         <w:ind w:left="720" w:hanging="360"/>
+        <w:rPr/>
       </w:pPr>
       <w:r>
         <w:rPr>
@@ -523,6 +501,7 @@
           <w:numId w:val="5"/>
         </w:numPr>
         <w:ind w:left="720" w:hanging="360"/>
+        <w:rPr/>
       </w:pPr>
       <w:r>
         <w:rPr>
@@ -539,6 +518,7 @@
           <w:numId w:val="5"/>
         </w:numPr>
         <w:ind w:left="720" w:hanging="360"/>
+        <w:rPr/>
       </w:pPr>
       <w:r>
         <w:rPr>
@@ -555,6 +535,7 @@
           <w:numId w:val="5"/>
         </w:numPr>
         <w:ind w:left="720" w:hanging="360"/>
+        <w:rPr/>
       </w:pPr>
       <w:r>
         <w:rPr>
@@ -571,7 +552,7 @@
           <w:b w:val="1"/>
         </w:rPr>
       </w:pPr>
-      <w:bookmarkStart w:colFirst="0" w:colLast="0" w:name="_8pmxnwvavvat" w:id="4"/>
+      <w:bookmarkStart w:colFirst="0" w:colLast="0" w:name="_fe7kms33188e" w:id="4"/>
       <w:bookmarkEnd w:id="4"/>
       <w:r>
         <w:rPr>
@@ -609,7 +590,7 @@
           <w:b w:val="1"/>
         </w:rPr>
       </w:pPr>
-      <w:bookmarkStart w:colFirst="0" w:colLast="0" w:name="_pt4y1qfbo2z2" w:id="5"/>
+      <w:bookmarkStart w:colFirst="0" w:colLast="0" w:name="_at4vix4p4edc" w:id="5"/>
       <w:bookmarkEnd w:id="5"/>
       <w:r>
         <w:rPr>
@@ -637,6 +618,7 @@
           <w:numId w:val="2"/>
         </w:numPr>
         <w:ind w:left="720" w:hanging="360"/>
+        <w:rPr/>
       </w:pPr>
       <w:r>
         <w:rPr>
@@ -653,6 +635,7 @@
           <w:numId w:val="2"/>
         </w:numPr>
         <w:ind w:left="720" w:hanging="360"/>
+        <w:rPr/>
       </w:pPr>
       <w:r>
         <w:rPr>
@@ -669,6 +652,7 @@
           <w:numId w:val="2"/>
         </w:numPr>
         <w:ind w:left="720" w:hanging="360"/>
+        <w:rPr/>
       </w:pPr>
       <w:r>
         <w:rPr>
@@ -743,19 +727,7 @@
         <w:rPr>
           <w:rtl w:val="0"/>
         </w:rPr>
-        <w:t xml:space="preserve">Otra característica del DNS es que está jerarquizado. En el nivel más alto están los dominios de nivel superior(</w:t>
-      </w:r>
-      <w:r>
-        <w:rPr>
-          <w:rtl w:val="0"/>
-        </w:rPr>
-        <w:t xml:space="preserve">TLD</w:t>
-      </w:r>
-      <w:r>
-        <w:rPr>
-          <w:rtl w:val="0"/>
-        </w:rPr>
-        <w:t xml:space="preserve">), como .com y .org. Debajo de estos están los dominios de segundo nivel, como </w:t>
+        <w:t xml:space="preserve">Otra característica del DNS es que está jerarquizado. En el nivel más alto están los dominios de nivel superior(TLD), como .com y .org. Debajo de estos están los dominios de segundo nivel, como </w:t>
       </w:r>
       <w:hyperlink r:id="rId7">
         <w:r>
@@ -822,7 +794,7 @@
           <w:b w:val="1"/>
         </w:rPr>
       </w:pPr>
-      <w:bookmarkStart w:colFirst="0" w:colLast="0" w:name="_32h39wvfwjl0" w:id="6"/>
+      <w:bookmarkStart w:colFirst="0" w:colLast="0" w:name="_9my5g5qgem91" w:id="6"/>
       <w:bookmarkEnd w:id="6"/>
       <w:r>
         <w:rPr>
@@ -852,7 +824,7 @@
         <w:rPr>
           <w:rtl w:val="0"/>
         </w:rPr>
-        <w:t xml:space="preserve">Hay 3 tipos de categorías de servidores DNS</w:t>
+        <w:t xml:space="preserve">Hay 4 tipos de categorías de servidores DNS</w:t>
       </w:r>
     </w:p>
     <w:p>
@@ -862,48 +834,25 @@
           <w:numId w:val="1"/>
         </w:numPr>
         <w:ind w:left="720" w:hanging="360"/>
-        <w:rPr>
-          <w:u w:val="none"/>
-        </w:rPr>
-      </w:pPr>
-      <w:r>
-        <w:rPr>
-          <w:b w:val="1"/>
-          <w:rtl w:val="0"/>
-        </w:rPr>
-        <w:t xml:space="preserve">DNS </w:t>
-      </w:r>
-      <w:r>
-        <w:rPr>
-          <w:b w:val="1"/>
-          <w:rtl w:val="0"/>
-        </w:rPr>
-        <w:t xml:space="preserve">recursive</w:t>
-      </w:r>
-      <w:r>
-        <w:rPr>
-          <w:b w:val="1"/>
-          <w:rtl w:val="0"/>
-        </w:rPr>
-        <w:t xml:space="preserve"> resolver</w:t>
-      </w:r>
-      <w:r>
-        <w:rPr>
-          <w:rtl w:val="0"/>
-        </w:rPr>
-        <w:t xml:space="preserve">: Actúa como intermediario entre el dispositivo y los otros 3 tipos de DNS nameserver. Estos nameserver contienen toda la información necesaria sobre los dominios online. Ni bien tipeas el nombre de dominio en el navegador, el DNS </w:t>
-      </w:r>
-      <w:r>
-        <w:rPr>
-          <w:rtl w:val="0"/>
-        </w:rPr>
-        <w:t xml:space="preserve">recursive</w:t>
-      </w:r>
-      <w:r>
-        <w:rPr>
-          <w:rtl w:val="0"/>
-        </w:rPr>
-        <w:t xml:space="preserve"> resolver primero chequea la cache para saber si entraste previamente a ese sitio y, si lo hiciste, va a buscar la dirección IP del caché e instantáneamente conectarte al sitio web. Si es la primera vez que visitas el sitio web, el recursor DNS va a realizar distintas queries para obtener la dirección IP del dominio solicitado.</w:t>
+        <w:rPr/>
+      </w:pPr>
+      <w:r>
+        <w:rPr>
+          <w:b w:val="1"/>
+          <w:rtl w:val="0"/>
+        </w:rPr>
+        <w:t xml:space="preserve">DNS recursive resolver</w:t>
+      </w:r>
+      <w:r>
+        <w:rPr>
+          <w:rtl w:val="0"/>
+        </w:rPr>
+        <w:t xml:space="preserve">: Actúa como intermediario entre el dispositivo y los otros 3 tipos de DNS nameserver. Estos nameserver contienen toda la información necesaria sobre los dominios online. Ni bien tipeas el nombre de dominio en el navegador, el DNS recursive resolver primero chequea la cache para saber si entraste previamente a ese sitio y, si lo hiciste, va a buscar la dirección IP del caché e instantáneamente conectarte al sitio web. Si es la primera vez que visitas el sitio web, el recursor DNS va a realizar distintas queries para obtener la dirección IP del dominio solicitado.</w:t>
+      </w:r>
+      <w:r>
+        <w:rPr>
+          <w:rtl w:val="0"/>
+        </w:rPr>
       </w:r>
     </w:p>
     <w:p>
@@ -924,65 +873,25 @@
           <w:numId w:val="1"/>
         </w:numPr>
         <w:ind w:left="720" w:hanging="360"/>
-        <w:rPr>
-          <w:u w:val="none"/>
-        </w:rPr>
-      </w:pPr>
-      <w:r>
-        <w:rPr>
-          <w:b w:val="1"/>
-          <w:rtl w:val="0"/>
-        </w:rPr>
-        <w:t xml:space="preserve">DNS root </w:t>
-      </w:r>
-      <w:r>
-        <w:rPr>
-          <w:b w:val="1"/>
-          <w:rtl w:val="0"/>
-        </w:rPr>
-        <w:t xml:space="preserve">nameserver</w:t>
-      </w:r>
-      <w:r>
-        <w:rPr>
-          <w:rtl w:val="0"/>
-        </w:rPr>
-        <w:t xml:space="preserve">: Es la primera parada que hace el DNS recursor en su búsqueda de la dirección IP del sitio web. El </w:t>
-      </w:r>
-      <w:r>
-        <w:rPr>
-          <w:rtl w:val="0"/>
-        </w:rPr>
-        <w:t xml:space="preserve">recursor</w:t>
-      </w:r>
-      <w:r>
-        <w:rPr>
-          <w:rtl w:val="0"/>
-        </w:rPr>
-        <w:t xml:space="preserve"> envía una query al root server dándole el nombre de dominio y preguntando sobre el correcto TLD </w:t>
-      </w:r>
-      <w:r>
-        <w:rPr>
-          <w:rtl w:val="0"/>
-        </w:rPr>
-        <w:t xml:space="preserve">nameserver</w:t>
-      </w:r>
-      <w:r>
-        <w:rPr>
-          <w:rtl w:val="0"/>
-        </w:rPr>
-        <w:t xml:space="preserve"> de ese dominio. El root nameserver examina la extensión de dominio e informa el DNS resolver cual TLD </w:t>
-      </w:r>
-      <w:r>
-        <w:rPr>
-          <w:rtl w:val="0"/>
-        </w:rPr>
-        <w:t xml:space="preserve">nameserver</w:t>
-      </w:r>
-      <w:r>
-        <w:rPr>
-          <w:rtl w:val="0"/>
-        </w:rPr>
-        <w:t xml:space="preserve"> tiene que examinar para acercarse a la dirección IP del sitio web</w:t>
+        <w:rPr/>
+      </w:pPr>
+      <w:r>
+        <w:rPr>
+          <w:b w:val="1"/>
+          <w:rtl w:val="0"/>
+        </w:rPr>
+        <w:t xml:space="preserve">DNS root nameserver</w:t>
+      </w:r>
+      <w:r>
+        <w:rPr>
+          <w:rtl w:val="0"/>
+        </w:rPr>
+        <w:t xml:space="preserve">: Es la primera parada que hace el DNS recursor en su búsqueda de la dirección IP del sitio web. El recursor envía una query al root server dándole el nombre de dominio y preguntando sobre el correcto TLD nameserver de ese dominio. El root nameserver examina la extensión de dominio e informa el DNS resolver cual TLD nameserver tiene que examinar para acercarse a la dirección IP del sitio web</w:t>
+      </w:r>
+      <w:r>
+        <w:rPr>
+          <w:rtl w:val="0"/>
+        </w:rPr>
       </w:r>
     </w:p>
     <w:p>
@@ -1003,41 +912,66 @@
           <w:numId w:val="1"/>
         </w:numPr>
         <w:ind w:left="720" w:hanging="360"/>
-        <w:rPr>
-          <w:u w:val="none"/>
-        </w:rPr>
-      </w:pPr>
-      <w:r>
-        <w:rPr>
-          <w:b w:val="1"/>
-          <w:rtl w:val="0"/>
-        </w:rPr>
-        <w:t xml:space="preserve">TLD </w:t>
-      </w:r>
-      <w:r>
-        <w:rPr>
-          <w:b w:val="1"/>
-          <w:rtl w:val="0"/>
-        </w:rPr>
-        <w:t xml:space="preserve">nameserver</w:t>
-      </w:r>
-      <w:r>
-        <w:rPr>
-          <w:rtl w:val="0"/>
-        </w:rPr>
-        <w:t xml:space="preserve">: Mantienen la información acerca de los dominios con las mismas extensiones. “.com”, “.org”. Cada TLD </w:t>
-      </w:r>
-      <w:r>
-        <w:rPr>
-          <w:rtl w:val="0"/>
-        </w:rPr>
-        <w:t xml:space="preserve">nameserver</w:t>
-      </w:r>
-      <w:r>
-        <w:rPr>
-          <w:rtl w:val="0"/>
-        </w:rPr>
-        <w:t xml:space="preserve"> es responsable de los sitios web con una extensión manual. </w:t>
+        <w:rPr/>
+      </w:pPr>
+      <w:r>
+        <w:rPr>
+          <w:b w:val="1"/>
+          <w:rtl w:val="0"/>
+        </w:rPr>
+        <w:t xml:space="preserve">TLD nameserver</w:t>
+      </w:r>
+      <w:r>
+        <w:rPr>
+          <w:rtl w:val="0"/>
+        </w:rPr>
+        <w:t xml:space="preserve">: Mantienen la información acerca de los dominios con las mismas extensiones. “.com”, “.org”. Cada TLD nameserver es responsable de los sitios web con una extensión manual. </w:t>
+      </w:r>
+    </w:p>
+    <w:p>
+      <w:pPr>
+        <w:numPr>
+          <w:ilvl w:val="0"/>
+          <w:numId w:val="1"/>
+        </w:numPr>
+        <w:spacing w:line="276" w:lineRule="auto"/>
+        <w:ind w:left="720" w:hanging="360"/>
+      </w:pPr>
+      <w:r>
+        <w:rPr>
+          <w:b w:val="1"/>
+          <w:rtl w:val="0"/>
+        </w:rPr>
+        <w:t xml:space="preserve">Autoritativos</w:t>
+      </w:r>
+      <w:r>
+        <w:rPr>
+          <w:rtl w:val="0"/>
+        </w:rPr>
+        <w:t xml:space="preserve">: Es el servidor DNS final que contiene la información oficial y actualizada sobre el dominio. Una vez que el DNS </w:t>
+      </w:r>
+      <w:r>
+        <w:rPr>
+          <w:rtl w:val="0"/>
+        </w:rPr>
+        <w:t xml:space="preserve">resolver</w:t>
+      </w:r>
+      <w:r>
+        <w:rPr>
+          <w:rtl w:val="0"/>
+        </w:rPr>
+        <w:t xml:space="preserve"> llega, el servidor responde con la dirección IP real del dominio solicitado. Guarda los registros DNS que indican cómo debe funcionar ese dominio. Sin este servidor, no se podría encontrar la dirección IP de un sitio, tiene la última palabra</w:t>
+      </w:r>
+    </w:p>
+    <w:p>
+      <w:pPr>
+        <w:ind w:left="720" w:firstLine="0"/>
+        <w:rPr/>
+      </w:pPr>
+      <w:r>
+        <w:rPr>
+          <w:rtl w:val="0"/>
+        </w:rPr>
       </w:r>
     </w:p>
     <w:p>
@@ -1057,7 +991,7 @@
           <w:b w:val="1"/>
         </w:rPr>
       </w:pPr>
-      <w:bookmarkStart w:colFirst="0" w:colLast="0" w:name="_sc883n91vg3f" w:id="7"/>
+      <w:bookmarkStart w:colFirst="0" w:colLast="0" w:name="_uc0nfseq6037" w:id="7"/>
       <w:bookmarkEnd w:id="7"/>
       <w:r>
         <w:rPr>
@@ -1414,7 +1348,7 @@
           <w:b w:val="1"/>
         </w:rPr>
       </w:pPr>
-      <w:bookmarkStart w:colFirst="0" w:colLast="0" w:name="_234g55hevsyv" w:id="8"/>
+      <w:bookmarkStart w:colFirst="0" w:colLast="0" w:name="_irwqgrrsreqm" w:id="8"/>
       <w:bookmarkEnd w:id="8"/>
       <w:r>
         <w:rPr>
@@ -1760,6 +1694,104 @@
     </w:p>
     <w:p>
       <w:pPr>
+        <w:spacing w:line="276" w:lineRule="auto"/>
+        <w:ind w:left="0" w:firstLine="0"/>
+        <w:rPr/>
+      </w:pPr>
+      <w:r>
+        <w:rPr>
+          <w:rtl w:val="0"/>
+        </w:rPr>
+        <w:t xml:space="preserve">Secuestro de DNS</w:t>
+      </w:r>
+    </w:p>
+    <w:p>
+      <w:pPr>
+        <w:spacing w:line="276" w:lineRule="auto"/>
+        <w:ind w:left="0" w:firstLine="0"/>
+        <w:rPr/>
+      </w:pPr>
+      <w:r>
+        <w:rPr>
+          <w:rtl w:val="0"/>
+        </w:rPr>
+        <w:t xml:space="preserve">El secuestro de DNS implica la redirección no autorizada de consultas DNS a sitios malintencionados. Los atacantes manipulan los registros DNS para redirigir a los usuarios hacia sitios web fraudulentos, lo que puede llevar al robo de datos o a la propagación de malware. Esto puede ocurrir a través de varios métodos, como comprometer los servidores DNS, es decir el atacante logra </w:t>
+      </w:r>
+      <w:r>
+        <w:rPr>
+          <w:b w:val="1"/>
+          <w:rtl w:val="0"/>
+        </w:rPr>
+        <w:t xml:space="preserve">acceder o controlar el servidor DNS</w:t>
+      </w:r>
+      <w:r>
+        <w:rPr>
+          <w:rtl w:val="0"/>
+        </w:rPr>
+        <w:t xml:space="preserve"> de forma no autorizada o mediante «ataques de intermediario» en los que el atacante intercepta y modifica consultas DNS.</w:t>
+      </w:r>
+    </w:p>
+    <w:p>
+      <w:pPr>
+        <w:spacing w:line="276" w:lineRule="auto"/>
+        <w:ind w:left="720" w:firstLine="0"/>
+        <w:rPr/>
+      </w:pPr>
+      <w:r>
+        <w:rPr>
+          <w:rtl w:val="0"/>
+        </w:rPr>
+      </w:r>
+    </w:p>
+    <w:p>
+      <w:pPr>
+        <w:spacing w:line="276" w:lineRule="auto"/>
+        <w:ind w:left="0" w:firstLine="0"/>
+        <w:rPr/>
+      </w:pPr>
+      <w:r>
+        <w:rPr>
+          <w:rtl w:val="0"/>
+        </w:rPr>
+        <w:t xml:space="preserve">Ataque por inundación DNS</w:t>
+      </w:r>
+    </w:p>
+    <w:p>
+      <w:pPr>
+        <w:spacing w:line="276" w:lineRule="auto"/>
+        <w:ind w:left="0" w:firstLine="0"/>
+        <w:rPr/>
+      </w:pPr>
+      <w:r>
+        <w:rPr>
+          <w:rtl w:val="0"/>
+        </w:rPr>
+        <w:t xml:space="preserve">Un ataque por inundación DNS es un tipo de ataque de denegación de servicio en el que el atacante envía muchas solicitudes DNS a un servidor de destino con la intención de sobrecargarlo y provocar una denegación de servicio. Esto puede impedir que los usuarios legítimos tengan acceso a los servicios proporcionados por el servidor DNS de destino.</w:t>
+      </w:r>
+    </w:p>
+    <w:p>
+      <w:pPr>
+        <w:spacing w:line="276" w:lineRule="auto"/>
+        <w:rPr/>
+      </w:pPr>
+      <w:r>
+        <w:rPr>
+          <w:rtl w:val="0"/>
+        </w:rPr>
+      </w:r>
+    </w:p>
+    <w:p>
+      <w:pPr>
+        <w:rPr/>
+      </w:pPr>
+      <w:r>
+        <w:rPr>
+          <w:rtl w:val="0"/>
+        </w:rPr>
+      </w:r>
+    </w:p>
+    <w:p>
+      <w:pPr>
         <w:rPr/>
       </w:pPr>
       <w:r>
@@ -1807,9 +1839,7 @@
     </w:p>
     <w:p>
       <w:pPr>
-        <w:rPr>
-          <w:b w:val="1"/>
-        </w:rPr>
+        <w:rPr/>
       </w:pPr>
       <w:r>
         <w:rPr>
@@ -1824,7 +1854,7 @@
           <w:b w:val="1"/>
         </w:rPr>
       </w:pPr>
-      <w:bookmarkStart w:colFirst="0" w:colLast="0" w:name="_ygxbylwjs4nr" w:id="9"/>
+      <w:bookmarkStart w:colFirst="0" w:colLast="0" w:name="_q7fge6ikdpzb" w:id="9"/>
       <w:bookmarkEnd w:id="9"/>
       <w:r>
         <w:rPr>
@@ -1853,19 +1883,7 @@
         <w:rPr>
           <w:rtl w:val="0"/>
         </w:rPr>
-        <w:t xml:space="preserve">La segunda implementación: Código en python - Simulación de resolución DNS. Se desarrolló un script en Python que simula la resolución de nombres y direcciones IP usando herramientas como dnspython y </w:t>
-      </w:r>
-      <w:r>
-        <w:rPr>
-          <w:rtl w:val="0"/>
-        </w:rPr>
-        <w:t xml:space="preserve">subprocess</w:t>
-      </w:r>
-      <w:r>
-        <w:rPr>
-          <w:rtl w:val="0"/>
-        </w:rPr>
-        <w:t xml:space="preserve">. </w:t>
+        <w:t xml:space="preserve">La segunda implementación: Código en python - Simulación de resolución DNS. Se desarrolló un script en Python que simula la resolución de nombres y direcciones IP usando herramientas como dnspython y subprocess. </w:t>
       </w:r>
     </w:p>
     <w:p>
@@ -1892,15 +1910,18 @@
           <w:numId w:val="4"/>
         </w:numPr>
         <w:ind w:left="720" w:hanging="360"/>
-        <w:rPr>
-          <w:u w:val="none"/>
-        </w:rPr>
+        <w:rPr/>
       </w:pPr>
       <w:r>
         <w:rPr>
           <w:rtl w:val="0"/>
         </w:rPr>
         <w:t xml:space="preserve">La función resolver_dominio() permite al usuario ingresar un dominio (por ejemplo, www.google.com) y devuelve su IP utilizando consultas tipo A.</w:t>
+      </w:r>
+      <w:r>
+        <w:rPr>
+          <w:rtl w:val="0"/>
+        </w:rPr>
       </w:r>
     </w:p>
     <w:p>
@@ -1910,15 +1931,18 @@
           <w:numId w:val="4"/>
         </w:numPr>
         <w:ind w:left="720" w:hanging="360"/>
-        <w:rPr>
-          <w:u w:val="none"/>
-        </w:rPr>
+        <w:rPr/>
       </w:pPr>
       <w:r>
         <w:rPr>
           <w:rtl w:val="0"/>
         </w:rPr>
         <w:t xml:space="preserve">La función resolver_ip() permite ingresar una dirección IP, realiza una consulta PTR para obtener el nombre de dominio asociado (resolución inversa) y ejecuta un nslookup para mostrar información adicional.</w:t>
+      </w:r>
+      <w:r>
+        <w:rPr>
+          <w:rtl w:val="0"/>
+        </w:rPr>
       </w:r>
     </w:p>
     <w:p>
@@ -1928,27 +1952,18 @@
           <w:numId w:val="4"/>
         </w:numPr>
         <w:ind w:left="720" w:hanging="360"/>
-        <w:rPr>
-          <w:u w:val="none"/>
-        </w:rPr>
-      </w:pPr>
-      <w:r>
-        <w:rPr>
-          <w:rtl w:val="0"/>
-        </w:rPr>
-        <w:t xml:space="preserve">Se usa </w:t>
-      </w:r>
-      <w:r>
-        <w:rPr>
-          <w:rtl w:val="0"/>
-        </w:rPr>
-        <w:t xml:space="preserve">subprocess</w:t>
-      </w:r>
-      <w:r>
-        <w:rPr>
-          <w:rtl w:val="0"/>
-        </w:rPr>
-        <w:t xml:space="preserve"> para ejecutar el comando nslookup desde la consola y mostrar su salida en Python.</w:t>
+        <w:rPr/>
+      </w:pPr>
+      <w:r>
+        <w:rPr>
+          <w:rtl w:val="0"/>
+        </w:rPr>
+        <w:t xml:space="preserve">Se usa subprocess para ejecutar el comando nslookup desde la consola y mostrar su salida en Python.</w:t>
+      </w:r>
+      <w:r>
+        <w:rPr>
+          <w:rtl w:val="0"/>
+        </w:rPr>
       </w:r>
     </w:p>
     <w:p>
@@ -2197,11 +2212,6 @@
           <w:rtl w:val="0"/>
         </w:rPr>
         <w:t xml:space="preserve"> </w:t>
-      </w:r>
-      <w:r>
-        <w:rPr>
-          <w:rtl w:val="0"/>
-        </w:rPr>
       </w:r>
     </w:p>
     <w:sectPr>

</xml_diff>